<commit_message>
use case , activity
</commit_message>
<xml_diff>
--- a/Use case/Szobafoglalás.docx
+++ b/Use case/Szobafoglalás.docx
@@ -1,6 +1,6 @@
 
 <file path=word/document.xml><?xml version="1.0" encoding="utf-8"?>
-<w:document xmlns:wpc="http://schemas.microsoft.com/office/word/2010/wordprocessingCanvas" xmlns:cx="http://schemas.microsoft.com/office/drawing/2014/chartex" xmlns:cx1="http://schemas.microsoft.com/office/drawing/2015/9/8/chartex" xmlns:cx2="http://schemas.microsoft.com/office/drawing/2015/10/21/chartex" xmlns:cx3="http://schemas.microsoft.com/office/drawing/2016/5/9/chartex" xmlns:cx4="http://schemas.microsoft.com/office/drawing/2016/5/10/chartex" xmlns:cx5="http://schemas.microsoft.com/office/drawing/2016/5/11/chartex" xmlns:cx6="http://schemas.microsoft.com/office/drawing/2016/5/12/chartex" xmlns:cx7="http://schemas.microsoft.com/office/drawing/2016/5/13/chartex" xmlns:cx8="http://schemas.microsoft.com/office/drawing/2016/5/14/chartex" xmlns:mc="http://schemas.openxmlformats.org/markup-compatibility/2006" xmlns:aink="http://schemas.microsoft.com/office/drawing/2016/ink" xmlns:am3d="http://schemas.microsoft.com/office/drawing/2017/model3d" xmlns:o="urn:schemas-microsoft-com:office:office" xmlns:r="http://schemas.openxmlformats.org/officeDocument/2006/relationships" xmlns:m="http://schemas.openxmlformats.org/officeDocument/2006/math" xmlns:v="urn:schemas-microsoft-com:vml" xmlns:wp14="http://schemas.microsoft.com/office/word/2010/wordprocessingDrawing" xmlns:wp="http://schemas.openxmlformats.org/drawingml/2006/wordprocessingDrawing" xmlns:w10="urn:schemas-microsoft-com:office:word" xmlns:w="http://schemas.openxmlformats.org/wordprocessingml/2006/main" xmlns:w14="http://schemas.microsoft.com/office/word/2010/wordml" xmlns:w15="http://schemas.microsoft.com/office/word/2012/wordml" xmlns:w16cid="http://schemas.microsoft.com/office/word/2016/wordml/cid" xmlns:w16se="http://schemas.microsoft.com/office/word/2015/wordml/symex" xmlns:wpg="http://schemas.microsoft.com/office/word/2010/wordprocessingGroup" xmlns:wpi="http://schemas.microsoft.com/office/word/2010/wordprocessingInk" xmlns:wne="http://schemas.microsoft.com/office/word/2006/wordml" xmlns:wps="http://schemas.microsoft.com/office/word/2010/wordprocessingShape" mc:Ignorable="w14 w15 w16se w16cid wp14">
+<w:document xmlns:wpc="http://schemas.microsoft.com/office/word/2010/wordprocessingCanvas" xmlns:cx="http://schemas.microsoft.com/office/drawing/2014/chartex" xmlns:mc="http://schemas.openxmlformats.org/markup-compatibility/2006" xmlns:o="urn:schemas-microsoft-com:office:office" xmlns:r="http://schemas.openxmlformats.org/officeDocument/2006/relationships" xmlns:m="http://schemas.openxmlformats.org/officeDocument/2006/math" xmlns:v="urn:schemas-microsoft-com:vml" xmlns:wp14="http://schemas.microsoft.com/office/word/2010/wordprocessingDrawing" xmlns:wp="http://schemas.openxmlformats.org/drawingml/2006/wordprocessingDrawing" xmlns:w10="urn:schemas-microsoft-com:office:word" xmlns:w="http://schemas.openxmlformats.org/wordprocessingml/2006/main" xmlns:w14="http://schemas.microsoft.com/office/word/2010/wordml" xmlns:w15="http://schemas.microsoft.com/office/word/2012/wordml" xmlns:w16se="http://schemas.microsoft.com/office/word/2015/wordml/symex" xmlns:wpg="http://schemas.microsoft.com/office/word/2010/wordprocessingGroup" xmlns:wpi="http://schemas.microsoft.com/office/word/2010/wordprocessingInk" xmlns:wne="http://schemas.microsoft.com/office/word/2006/wordml" xmlns:wps="http://schemas.microsoft.com/office/word/2010/wordprocessingShape" mc:Ignorable="w14 w15 w16se wp14">
   <w:body>
     <w:tbl>
       <w:tblPr>
@@ -183,13 +183,8 @@
           </w:tcPr>
           <w:p>
             <w:r>
-              <w:t xml:space="preserve">Elsődleges </w:t>
+              <w:t>Elsődleges aktor</w:t>
             </w:r>
-            <w:proofErr w:type="spellStart"/>
-            <w:r>
-              <w:t>aktor</w:t>
-            </w:r>
-            <w:proofErr w:type="spellEnd"/>
           </w:p>
         </w:tc>
         <w:tc>
@@ -217,13 +212,8 @@
           </w:tcPr>
           <w:p>
             <w:r>
-              <w:t xml:space="preserve">Másodlagos </w:t>
+              <w:t>Másodlagos aktor</w:t>
             </w:r>
-            <w:proofErr w:type="spellStart"/>
-            <w:r>
-              <w:t>aktor</w:t>
-            </w:r>
-            <w:proofErr w:type="spellEnd"/>
           </w:p>
         </w:tc>
         <w:tc>
@@ -278,351 +268,6 @@
           <w:p>
             <w:r>
               <w:t>Fő lépések</w:t>
-            </w:r>
-          </w:p>
-        </w:tc>
-        <w:tc>
-          <w:tcPr>
-            <w:tcW w:w="8334" w:type="dxa"/>
-            <w:tcMar>
-              <w:left w:w="0" w:type="dxa"/>
-              <w:right w:w="0" w:type="dxa"/>
-            </w:tcMar>
-          </w:tcPr>
-          <w:tbl>
-            <w:tblPr>
-              <w:tblStyle w:val="Tblzatrcsos5stt1jellszn"/>
-              <w:tblW w:w="5000" w:type="pct"/>
-              <w:tblLook w:val="04A0" w:firstRow="1" w:lastRow="0" w:firstColumn="1" w:lastColumn="0" w:noHBand="0" w:noVBand="1"/>
-            </w:tblPr>
-            <w:tblGrid>
-              <w:gridCol w:w="1490"/>
-              <w:gridCol w:w="6824"/>
-            </w:tblGrid>
-            <w:tr>
-              <w:trPr>
-                <w:cnfStyle w:val="100000000000" w:firstRow="1" w:lastRow="0" w:firstColumn="0" w:lastColumn="0" w:oddVBand="0" w:evenVBand="0" w:oddHBand="0" w:evenHBand="0" w:firstRowFirstColumn="0" w:firstRowLastColumn="0" w:lastRowFirstColumn="0" w:lastRowLastColumn="0"/>
-              </w:trPr>
-              <w:tc>
-                <w:tcPr>
-                  <w:cnfStyle w:val="001000000000" w:firstRow="0" w:lastRow="0" w:firstColumn="1" w:lastColumn="0" w:oddVBand="0" w:evenVBand="0" w:oddHBand="0" w:evenHBand="0" w:firstRowFirstColumn="0" w:firstRowLastColumn="0" w:lastRowFirstColumn="0" w:lastRowLastColumn="0"/>
-                  <w:tcW w:w="901" w:type="dxa"/>
-                </w:tcPr>
-                <w:p>
-                  <w:pPr>
-                    <w:jc w:val="center"/>
-                  </w:pPr>
-                  <w:r>
-                    <w:t>Lépés</w:t>
-                  </w:r>
-                </w:p>
-              </w:tc>
-              <w:tc>
-                <w:tcPr>
-                  <w:tcW w:w="7413" w:type="dxa"/>
-                </w:tcPr>
-                <w:p>
-                  <w:pPr>
-                    <w:jc w:val="center"/>
-                    <w:cnfStyle w:val="100000000000" w:firstRow="1" w:lastRow="0" w:firstColumn="0" w:lastColumn="0" w:oddVBand="0" w:evenVBand="0" w:oddHBand="0" w:evenHBand="0" w:firstRowFirstColumn="0" w:firstRowLastColumn="0" w:lastRowFirstColumn="0" w:lastRowLastColumn="0"/>
-                  </w:pPr>
-                  <w:r>
-                    <w:t>Tevékenység</w:t>
-                  </w:r>
-                </w:p>
-              </w:tc>
-            </w:tr>
-            <w:tr>
-              <w:trPr>
-                <w:cnfStyle w:val="000000100000" w:firstRow="0" w:lastRow="0" w:firstColumn="0" w:lastColumn="0" w:oddVBand="0" w:evenVBand="0" w:oddHBand="1" w:evenHBand="0" w:firstRowFirstColumn="0" w:firstRowLastColumn="0" w:lastRowFirstColumn="0" w:lastRowLastColumn="0"/>
-              </w:trPr>
-              <w:tc>
-                <w:tcPr>
-                  <w:cnfStyle w:val="001000000000" w:firstRow="0" w:lastRow="0" w:firstColumn="1" w:lastColumn="0" w:oddVBand="0" w:evenVBand="0" w:oddHBand="0" w:evenHBand="0" w:firstRowFirstColumn="0" w:firstRowLastColumn="0" w:lastRowFirstColumn="0" w:lastRowLastColumn="0"/>
-                  <w:tcW w:w="901" w:type="dxa"/>
-                </w:tcPr>
-                <w:p>
-                  <w:pPr>
-                    <w:jc w:val="center"/>
-                  </w:pPr>
-                  <w:r>
-                    <w:t>1</w:t>
-                  </w:r>
-                </w:p>
-              </w:tc>
-              <w:tc>
-                <w:tcPr>
-                  <w:tcW w:w="7413" w:type="dxa"/>
-                </w:tcPr>
-                <w:p>
-                  <w:pPr>
-                    <w:cnfStyle w:val="000000100000" w:firstRow="0" w:lastRow="0" w:firstColumn="0" w:lastColumn="0" w:oddVBand="0" w:evenVBand="0" w:oddHBand="1" w:evenHBand="0" w:firstRowFirstColumn="0" w:firstRowLastColumn="0" w:lastRowFirstColumn="0" w:lastRowLastColumn="0"/>
-                  </w:pPr>
-                  <w:r>
-                    <w:t>A vendég elindít egy szobafoglalást</w:t>
-                  </w:r>
-                  <w:r>
-                    <w:t>.</w:t>
-                  </w:r>
-                </w:p>
-              </w:tc>
-            </w:tr>
-            <w:tr>
-              <w:tc>
-                <w:tcPr>
-                  <w:cnfStyle w:val="001000000000" w:firstRow="0" w:lastRow="0" w:firstColumn="1" w:lastColumn="0" w:oddVBand="0" w:evenVBand="0" w:oddHBand="0" w:evenHBand="0" w:firstRowFirstColumn="0" w:firstRowLastColumn="0" w:lastRowFirstColumn="0" w:lastRowLastColumn="0"/>
-                  <w:tcW w:w="901" w:type="dxa"/>
-                </w:tcPr>
-                <w:p>
-                  <w:pPr>
-                    <w:jc w:val="center"/>
-                  </w:pPr>
-                  <w:r>
-                    <w:t>2</w:t>
-                  </w:r>
-                </w:p>
-              </w:tc>
-              <w:tc>
-                <w:tcPr>
-                  <w:tcW w:w="7413" w:type="dxa"/>
-                </w:tcPr>
-                <w:p>
-                  <w:pPr>
-                    <w:cnfStyle w:val="000000000000" w:firstRow="0" w:lastRow="0" w:firstColumn="0" w:lastColumn="0" w:oddVBand="0" w:evenVBand="0" w:oddHBand="0" w:evenHBand="0" w:firstRowFirstColumn="0" w:firstRowLastColumn="0" w:lastRowFirstColumn="0" w:lastRowLastColumn="0"/>
-                  </w:pPr>
-                  <w:r>
-                    <w:t>A vendég beírja a nevét</w:t>
-                  </w:r>
-                  <w:r>
-                    <w:t>.</w:t>
-                  </w:r>
-                </w:p>
-              </w:tc>
-            </w:tr>
-            <w:tr>
-              <w:trPr>
-                <w:cnfStyle w:val="000000100000" w:firstRow="0" w:lastRow="0" w:firstColumn="0" w:lastColumn="0" w:oddVBand="0" w:evenVBand="0" w:oddHBand="1" w:evenHBand="0" w:firstRowFirstColumn="0" w:firstRowLastColumn="0" w:lastRowFirstColumn="0" w:lastRowLastColumn="0"/>
-              </w:trPr>
-              <w:tc>
-                <w:tcPr>
-                  <w:cnfStyle w:val="001000000000" w:firstRow="0" w:lastRow="0" w:firstColumn="1" w:lastColumn="0" w:oddVBand="0" w:evenVBand="0" w:oddHBand="0" w:evenHBand="0" w:firstRowFirstColumn="0" w:firstRowLastColumn="0" w:lastRowFirstColumn="0" w:lastRowLastColumn="0"/>
-                  <w:tcW w:w="901" w:type="dxa"/>
-                </w:tcPr>
-                <w:p>
-                  <w:pPr>
-                    <w:jc w:val="center"/>
-                    <w:rPr>
-                      <w:b w:val="0"/>
-                      <w:bCs w:val="0"/>
-                    </w:rPr>
-                  </w:pPr>
-                  <w:r>
-                    <w:t>3</w:t>
-                  </w:r>
-                </w:p>
-                <w:p>
-                  <w:pPr>
-                    <w:jc w:val="center"/>
-                  </w:pPr>
-                  <w:proofErr w:type="spellStart"/>
-                  <w:proofErr w:type="gramStart"/>
-                  <w:r>
-                    <w:t>Include</w:t>
-                  </w:r>
-                  <w:proofErr w:type="spellEnd"/>
-                  <w:r>
-                    <w:t>::</w:t>
-                  </w:r>
-                  <w:proofErr w:type="gramEnd"/>
-                  <w:r>
-                    <w:t xml:space="preserve"> Lakosztályok</w:t>
-                  </w:r>
-                </w:p>
-              </w:tc>
-              <w:tc>
-                <w:tcPr>
-                  <w:tcW w:w="7413" w:type="dxa"/>
-                </w:tcPr>
-                <w:p>
-                  <w:pPr>
-                    <w:cnfStyle w:val="000000100000" w:firstRow="0" w:lastRow="0" w:firstColumn="0" w:lastColumn="0" w:oddVBand="0" w:evenVBand="0" w:oddHBand="1" w:evenHBand="0" w:firstRowFirstColumn="0" w:firstRowLastColumn="0" w:lastRowFirstColumn="0" w:lastRowLastColumn="0"/>
-                  </w:pPr>
-                </w:p>
-              </w:tc>
-            </w:tr>
-            <w:tr>
-              <w:tc>
-                <w:tcPr>
-                  <w:cnfStyle w:val="001000000000" w:firstRow="0" w:lastRow="0" w:firstColumn="1" w:lastColumn="0" w:oddVBand="0" w:evenVBand="0" w:oddHBand="0" w:evenHBand="0" w:firstRowFirstColumn="0" w:firstRowLastColumn="0" w:lastRowFirstColumn="0" w:lastRowLastColumn="0"/>
-                  <w:tcW w:w="901" w:type="dxa"/>
-                </w:tcPr>
-                <w:p>
-                  <w:pPr>
-                    <w:jc w:val="center"/>
-                  </w:pPr>
-                  <w:r>
-                    <w:t>4</w:t>
-                  </w:r>
-                </w:p>
-              </w:tc>
-              <w:tc>
-                <w:tcPr>
-                  <w:tcW w:w="7413" w:type="dxa"/>
-                </w:tcPr>
-                <w:p>
-                  <w:pPr>
-                    <w:cnfStyle w:val="000000000000" w:firstRow="0" w:lastRow="0" w:firstColumn="0" w:lastColumn="0" w:oddVBand="0" w:evenVBand="0" w:oddHBand="0" w:evenHBand="0" w:firstRowFirstColumn="0" w:firstRowLastColumn="0" w:lastRowFirstColumn="0" w:lastRowLastColumn="0"/>
-                  </w:pPr>
-                  <w:r>
-                    <w:t>A vendég kiválasztja, hogy milyen lakosztályt szeretne lefoglalni.</w:t>
-                  </w:r>
-                </w:p>
-              </w:tc>
-            </w:tr>
-            <w:tr>
-              <w:trPr>
-                <w:cnfStyle w:val="000000100000" w:firstRow="0" w:lastRow="0" w:firstColumn="0" w:lastColumn="0" w:oddVBand="0" w:evenVBand="0" w:oddHBand="1" w:evenHBand="0" w:firstRowFirstColumn="0" w:firstRowLastColumn="0" w:lastRowFirstColumn="0" w:lastRowLastColumn="0"/>
-              </w:trPr>
-              <w:tc>
-                <w:tcPr>
-                  <w:cnfStyle w:val="001000000000" w:firstRow="0" w:lastRow="0" w:firstColumn="1" w:lastColumn="0" w:oddVBand="0" w:evenVBand="0" w:oddHBand="0" w:evenHBand="0" w:firstRowFirstColumn="0" w:firstRowLastColumn="0" w:lastRowFirstColumn="0" w:lastRowLastColumn="0"/>
-                  <w:tcW w:w="901" w:type="dxa"/>
-                </w:tcPr>
-                <w:p>
-                  <w:pPr>
-                    <w:jc w:val="center"/>
-                  </w:pPr>
-                  <w:r>
-                    <w:t>5</w:t>
-                  </w:r>
-                </w:p>
-              </w:tc>
-              <w:tc>
-                <w:tcPr>
-                  <w:tcW w:w="7413" w:type="dxa"/>
-                </w:tcPr>
-                <w:p>
-                  <w:pPr>
-                    <w:cnfStyle w:val="000000100000" w:firstRow="0" w:lastRow="0" w:firstColumn="0" w:lastColumn="0" w:oddVBand="0" w:evenVBand="0" w:oddHBand="1" w:evenHBand="0" w:firstRowFirstColumn="0" w:firstRowLastColumn="0" w:lastRowFirstColumn="0" w:lastRowLastColumn="0"/>
-                  </w:pPr>
-                  <w:r>
-                    <w:t>A vendég kiválasztja, hogy milyen éttermi ellátást szeretne.</w:t>
-                  </w:r>
-                </w:p>
-              </w:tc>
-            </w:tr>
-            <w:tr>
-              <w:tc>
-                <w:tcPr>
-                  <w:cnfStyle w:val="001000000000" w:firstRow="0" w:lastRow="0" w:firstColumn="1" w:lastColumn="0" w:oddVBand="0" w:evenVBand="0" w:oddHBand="0" w:evenHBand="0" w:firstRowFirstColumn="0" w:firstRowLastColumn="0" w:lastRowFirstColumn="0" w:lastRowLastColumn="0"/>
-                  <w:tcW w:w="901" w:type="dxa"/>
-                </w:tcPr>
-                <w:p>
-                  <w:pPr>
-                    <w:jc w:val="center"/>
-                  </w:pPr>
-                  <w:r>
-                    <w:t>6</w:t>
-                  </w:r>
-                </w:p>
-              </w:tc>
-              <w:tc>
-                <w:tcPr>
-                  <w:tcW w:w="7413" w:type="dxa"/>
-                </w:tcPr>
-                <w:p>
-                  <w:pPr>
-                    <w:cnfStyle w:val="000000000000" w:firstRow="0" w:lastRow="0" w:firstColumn="0" w:lastColumn="0" w:oddVBand="0" w:evenVBand="0" w:oddHBand="0" w:evenHBand="0" w:firstRowFirstColumn="0" w:firstRowLastColumn="0" w:lastRowFirstColumn="0" w:lastRowLastColumn="0"/>
-                  </w:pPr>
-                  <w:r>
-                    <w:t>A vendég megadja a tartózkodás idejét.</w:t>
-                  </w:r>
-                </w:p>
-              </w:tc>
-            </w:tr>
-            <w:tr>
-              <w:trPr>
-                <w:cnfStyle w:val="000000100000" w:firstRow="0" w:lastRow="0" w:firstColumn="0" w:lastColumn="0" w:oddVBand="0" w:evenVBand="0" w:oddHBand="1" w:evenHBand="0" w:firstRowFirstColumn="0" w:firstRowLastColumn="0" w:lastRowFirstColumn="0" w:lastRowLastColumn="0"/>
-              </w:trPr>
-              <w:tc>
-                <w:tcPr>
-                  <w:cnfStyle w:val="001000000000" w:firstRow="0" w:lastRow="0" w:firstColumn="1" w:lastColumn="0" w:oddVBand="0" w:evenVBand="0" w:oddHBand="0" w:evenHBand="0" w:firstRowFirstColumn="0" w:firstRowLastColumn="0" w:lastRowFirstColumn="0" w:lastRowLastColumn="0"/>
-                  <w:tcW w:w="901" w:type="dxa"/>
-                </w:tcPr>
-                <w:p>
-                  <w:pPr>
-                    <w:jc w:val="center"/>
-                  </w:pPr>
-                  <w:r>
-                    <w:t>7</w:t>
-                  </w:r>
-                </w:p>
-              </w:tc>
-              <w:tc>
-                <w:tcPr>
-                  <w:tcW w:w="7413" w:type="dxa"/>
-                </w:tcPr>
-                <w:p>
-                  <w:pPr>
-                    <w:cnfStyle w:val="000000100000" w:firstRow="0" w:lastRow="0" w:firstColumn="0" w:lastColumn="0" w:oddVBand="0" w:evenVBand="0" w:oddHBand="1" w:evenHBand="0" w:firstRowFirstColumn="0" w:firstRowLastColumn="0" w:lastRowFirstColumn="0" w:lastRowLastColumn="0"/>
-                  </w:pPr>
-                  <w:r>
-                    <w:t>A rendszer ellenőrzi, hogy van-e szabad szoba ilyen specifikációkkal</w:t>
-                  </w:r>
-                </w:p>
-              </w:tc>
-            </w:tr>
-            <w:tr>
-              <w:tc>
-                <w:tcPr>
-                  <w:cnfStyle w:val="001000000000" w:firstRow="0" w:lastRow="0" w:firstColumn="1" w:lastColumn="0" w:oddVBand="0" w:evenVBand="0" w:oddHBand="0" w:evenHBand="0" w:firstRowFirstColumn="0" w:firstRowLastColumn="0" w:lastRowFirstColumn="0" w:lastRowLastColumn="0"/>
-                  <w:tcW w:w="901" w:type="dxa"/>
-                </w:tcPr>
-                <w:p>
-                  <w:pPr>
-                    <w:jc w:val="center"/>
-                  </w:pPr>
-                  <w:r>
-                    <w:t>8</w:t>
-                  </w:r>
-                </w:p>
-              </w:tc>
-              <w:tc>
-                <w:tcPr>
-                  <w:tcW w:w="7413" w:type="dxa"/>
-                </w:tcPr>
-                <w:p>
-                  <w:pPr>
-                    <w:cnfStyle w:val="000000000000" w:firstRow="0" w:lastRow="0" w:firstColumn="0" w:lastColumn="0" w:oddVBand="0" w:evenVBand="0" w:oddHBand="0" w:evenHBand="0" w:firstRowFirstColumn="0" w:firstRowLastColumn="0" w:lastRowFirstColumn="0" w:lastRowLastColumn="0"/>
-                  </w:pPr>
-                  <w:r>
-                    <w:t>A rendszer tovább kü</w:t>
-                  </w:r>
-                  <w:bookmarkStart w:id="0" w:name="_GoBack"/>
-                  <w:bookmarkEnd w:id="0"/>
-                  <w:r>
-                    <w:t>ldi a recepciónak hitelesítésre.</w:t>
-                  </w:r>
-                </w:p>
-              </w:tc>
-            </w:tr>
-          </w:tbl>
-          <w:p>
-            <w:pPr>
-              <w:cnfStyle w:val="000000100000" w:firstRow="0" w:lastRow="0" w:firstColumn="0" w:lastColumn="0" w:oddVBand="0" w:evenVBand="0" w:oddHBand="1" w:evenHBand="0" w:firstRowFirstColumn="0" w:firstRowLastColumn="0" w:lastRowFirstColumn="0" w:lastRowLastColumn="0"/>
-            </w:pPr>
-          </w:p>
-        </w:tc>
-      </w:tr>
-      <w:tr>
-        <w:tc>
-          <w:tcPr>
-            <w:cnfStyle w:val="001000000000" w:firstRow="0" w:lastRow="0" w:firstColumn="1" w:lastColumn="0" w:oddVBand="0" w:evenVBand="0" w:oddHBand="0" w:evenHBand="0" w:firstRowFirstColumn="0" w:firstRowLastColumn="0" w:lastRowFirstColumn="0" w:lastRowLastColumn="0"/>
-            <w:tcW w:w="2122" w:type="dxa"/>
-          </w:tcPr>
-          <w:p>
-            <w:r>
-              <w:t>Kiegészítések</w:t>
             </w:r>
           </w:p>
         </w:tc>
@@ -672,7 +317,7 @@
                     <w:cnfStyle w:val="100000000000" w:firstRow="1" w:lastRow="0" w:firstColumn="0" w:lastColumn="0" w:oddVBand="0" w:evenVBand="0" w:oddHBand="0" w:evenHBand="0" w:firstRowFirstColumn="0" w:firstRowLastColumn="0" w:lastRowFirstColumn="0" w:lastRowLastColumn="0"/>
                   </w:pPr>
                   <w:r>
-                    <w:t>Elágazó tevékenység</w:t>
+                    <w:t>Tevékenység</w:t>
                   </w:r>
                 </w:p>
               </w:tc>
@@ -691,10 +336,7 @@
                     <w:jc w:val="center"/>
                   </w:pPr>
                   <w:r>
-                    <w:t>6</w:t>
-                  </w:r>
-                  <w:r>
-                    <w:t>.1</w:t>
+                    <w:t>1</w:t>
                   </w:r>
                 </w:p>
               </w:tc>
@@ -707,8 +349,13 @@
                     <w:cnfStyle w:val="000000100000" w:firstRow="0" w:lastRow="0" w:firstColumn="0" w:lastColumn="0" w:oddVBand="0" w:evenVBand="0" w:oddHBand="1" w:evenHBand="0" w:firstRowFirstColumn="0" w:firstRowLastColumn="0" w:lastRowFirstColumn="0" w:lastRowLastColumn="0"/>
                   </w:pPr>
                   <w:r>
-                    <w:t>Valós dátumot adott meg.</w:t>
-                  </w:r>
+                    <w:t>A vendég elindít egy szobafoglalást</w:t>
+                  </w:r>
+                  <w:r>
+                    <w:t>.</w:t>
+                  </w:r>
+                  <w:bookmarkStart w:id="0" w:name="_GoBack"/>
+                  <w:bookmarkEnd w:id="0"/>
                 </w:p>
               </w:tc>
             </w:tr>
@@ -723,10 +370,7 @@
                     <w:jc w:val="center"/>
                   </w:pPr>
                   <w:r>
-                    <w:t>6</w:t>
-                  </w:r>
-                  <w:r>
-                    <w:t>.1</w:t>
+                    <w:t>2</w:t>
                   </w:r>
                 </w:p>
               </w:tc>
@@ -739,7 +383,10 @@
                     <w:cnfStyle w:val="000000000000" w:firstRow="0" w:lastRow="0" w:firstColumn="0" w:lastColumn="0" w:oddVBand="0" w:evenVBand="0" w:oddHBand="0" w:evenHBand="0" w:firstRowFirstColumn="0" w:firstRowLastColumn="0" w:lastRowFirstColumn="0" w:lastRowLastColumn="0"/>
                   </w:pPr>
                   <w:r>
-                    <w:t>Nem valós dátumot adott meg.</w:t>
+                    <w:t>A vendég beírja a nevét</w:t>
+                  </w:r>
+                  <w:r>
+                    <w:t>.</w:t>
                   </w:r>
                 </w:p>
               </w:tc>
@@ -758,10 +405,7 @@
                     <w:jc w:val="center"/>
                   </w:pPr>
                   <w:r>
-                    <w:t>7</w:t>
-                  </w:r>
-                  <w:r>
-                    <w:t>.1</w:t>
+                    <w:t>3</w:t>
                   </w:r>
                 </w:p>
               </w:tc>
@@ -774,7 +418,7 @@
                     <w:cnfStyle w:val="000000100000" w:firstRow="0" w:lastRow="0" w:firstColumn="0" w:lastColumn="0" w:oddVBand="0" w:evenVBand="0" w:oddHBand="1" w:evenHBand="0" w:firstRowFirstColumn="0" w:firstRowLastColumn="0" w:lastRowFirstColumn="0" w:lastRowLastColumn="0"/>
                   </w:pPr>
                   <w:r>
-                    <w:t>Van szabad szoba ilyen specifikációkkal.</w:t>
+                    <w:t>A vendég kiválasztja, hogy milyen lakosztályt szeretne lefoglalni.</w:t>
                   </w:r>
                 </w:p>
               </w:tc>
@@ -790,7 +434,307 @@
                     <w:jc w:val="center"/>
                   </w:pPr>
                   <w:r>
+                    <w:t>4</w:t>
+                  </w:r>
+                </w:p>
+              </w:tc>
+              <w:tc>
+                <w:tcPr>
+                  <w:tcW w:w="7413" w:type="dxa"/>
+                </w:tcPr>
+                <w:p>
+                  <w:pPr>
+                    <w:cnfStyle w:val="000000000000" w:firstRow="0" w:lastRow="0" w:firstColumn="0" w:lastColumn="0" w:oddVBand="0" w:evenVBand="0" w:oddHBand="0" w:evenHBand="0" w:firstRowFirstColumn="0" w:firstRowLastColumn="0" w:lastRowFirstColumn="0" w:lastRowLastColumn="0"/>
+                  </w:pPr>
+                  <w:r>
+                    <w:t>A vendég kiválasztja, hogy milyen éttermi ellátást szeretne.</w:t>
+                  </w:r>
+                </w:p>
+              </w:tc>
+            </w:tr>
+            <w:tr>
+              <w:trPr>
+                <w:cnfStyle w:val="000000100000" w:firstRow="0" w:lastRow="0" w:firstColumn="0" w:lastColumn="0" w:oddVBand="0" w:evenVBand="0" w:oddHBand="1" w:evenHBand="0" w:firstRowFirstColumn="0" w:firstRowLastColumn="0" w:lastRowFirstColumn="0" w:lastRowLastColumn="0"/>
+              </w:trPr>
+              <w:tc>
+                <w:tcPr>
+                  <w:cnfStyle w:val="001000000000" w:firstRow="0" w:lastRow="0" w:firstColumn="1" w:lastColumn="0" w:oddVBand="0" w:evenVBand="0" w:oddHBand="0" w:evenHBand="0" w:firstRowFirstColumn="0" w:firstRowLastColumn="0" w:lastRowFirstColumn="0" w:lastRowLastColumn="0"/>
+                  <w:tcW w:w="901" w:type="dxa"/>
+                </w:tcPr>
+                <w:p>
+                  <w:pPr>
+                    <w:jc w:val="center"/>
+                  </w:pPr>
+                  <w:r>
+                    <w:t>5</w:t>
+                  </w:r>
+                </w:p>
+              </w:tc>
+              <w:tc>
+                <w:tcPr>
+                  <w:tcW w:w="7413" w:type="dxa"/>
+                </w:tcPr>
+                <w:p>
+                  <w:pPr>
+                    <w:cnfStyle w:val="000000100000" w:firstRow="0" w:lastRow="0" w:firstColumn="0" w:lastColumn="0" w:oddVBand="0" w:evenVBand="0" w:oddHBand="1" w:evenHBand="0" w:firstRowFirstColumn="0" w:firstRowLastColumn="0" w:lastRowFirstColumn="0" w:lastRowLastColumn="0"/>
+                  </w:pPr>
+                  <w:r>
+                    <w:t>A vendég megadja a tartózkodás idejét.</w:t>
+                  </w:r>
+                </w:p>
+              </w:tc>
+            </w:tr>
+            <w:tr>
+              <w:tc>
+                <w:tcPr>
+                  <w:cnfStyle w:val="001000000000" w:firstRow="0" w:lastRow="0" w:firstColumn="1" w:lastColumn="0" w:oddVBand="0" w:evenVBand="0" w:oddHBand="0" w:evenHBand="0" w:firstRowFirstColumn="0" w:firstRowLastColumn="0" w:lastRowFirstColumn="0" w:lastRowLastColumn="0"/>
+                  <w:tcW w:w="901" w:type="dxa"/>
+                </w:tcPr>
+                <w:p>
+                  <w:pPr>
+                    <w:jc w:val="center"/>
+                  </w:pPr>
+                  <w:r>
+                    <w:t>6</w:t>
+                  </w:r>
+                </w:p>
+              </w:tc>
+              <w:tc>
+                <w:tcPr>
+                  <w:tcW w:w="7413" w:type="dxa"/>
+                </w:tcPr>
+                <w:p>
+                  <w:pPr>
+                    <w:cnfStyle w:val="000000000000" w:firstRow="0" w:lastRow="0" w:firstColumn="0" w:lastColumn="0" w:oddVBand="0" w:evenVBand="0" w:oddHBand="0" w:evenHBand="0" w:firstRowFirstColumn="0" w:firstRowLastColumn="0" w:lastRowFirstColumn="0" w:lastRowLastColumn="0"/>
+                  </w:pPr>
+                  <w:r>
+                    <w:t xml:space="preserve">A rendszer ellenőrzi, hogy van-e szabad szoba ilyen </w:t>
+                  </w:r>
+                  <w:proofErr w:type="gramStart"/>
+                  <w:r>
+                    <w:t>specifikációkkal</w:t>
+                  </w:r>
+                  <w:proofErr w:type="gramEnd"/>
+                </w:p>
+              </w:tc>
+            </w:tr>
+            <w:tr>
+              <w:trPr>
+                <w:cnfStyle w:val="000000100000" w:firstRow="0" w:lastRow="0" w:firstColumn="0" w:lastColumn="0" w:oddVBand="0" w:evenVBand="0" w:oddHBand="1" w:evenHBand="0" w:firstRowFirstColumn="0" w:firstRowLastColumn="0" w:lastRowFirstColumn="0" w:lastRowLastColumn="0"/>
+              </w:trPr>
+              <w:tc>
+                <w:tcPr>
+                  <w:cnfStyle w:val="001000000000" w:firstRow="0" w:lastRow="0" w:firstColumn="1" w:lastColumn="0" w:oddVBand="0" w:evenVBand="0" w:oddHBand="0" w:evenHBand="0" w:firstRowFirstColumn="0" w:firstRowLastColumn="0" w:lastRowFirstColumn="0" w:lastRowLastColumn="0"/>
+                  <w:tcW w:w="901" w:type="dxa"/>
+                </w:tcPr>
+                <w:p>
+                  <w:pPr>
+                    <w:jc w:val="center"/>
+                  </w:pPr>
+                  <w:r>
                     <w:t>7</w:t>
+                  </w:r>
+                </w:p>
+              </w:tc>
+              <w:tc>
+                <w:tcPr>
+                  <w:tcW w:w="7413" w:type="dxa"/>
+                </w:tcPr>
+                <w:p>
+                  <w:pPr>
+                    <w:cnfStyle w:val="000000100000" w:firstRow="0" w:lastRow="0" w:firstColumn="0" w:lastColumn="0" w:oddVBand="0" w:evenVBand="0" w:oddHBand="1" w:evenHBand="0" w:firstRowFirstColumn="0" w:firstRowLastColumn="0" w:lastRowFirstColumn="0" w:lastRowLastColumn="0"/>
+                  </w:pPr>
+                  <w:r>
+                    <w:t>A rendszer tovább küldi a recepciónak hitelesítésre.</w:t>
+                  </w:r>
+                </w:p>
+              </w:tc>
+            </w:tr>
+          </w:tbl>
+          <w:p>
+            <w:pPr>
+              <w:cnfStyle w:val="000000100000" w:firstRow="0" w:lastRow="0" w:firstColumn="0" w:lastColumn="0" w:oddVBand="0" w:evenVBand="0" w:oddHBand="1" w:evenHBand="0" w:firstRowFirstColumn="0" w:firstRowLastColumn="0" w:lastRowFirstColumn="0" w:lastRowLastColumn="0"/>
+            </w:pPr>
+          </w:p>
+        </w:tc>
+      </w:tr>
+      <w:tr>
+        <w:tc>
+          <w:tcPr>
+            <w:cnfStyle w:val="001000000000" w:firstRow="0" w:lastRow="0" w:firstColumn="1" w:lastColumn="0" w:oddVBand="0" w:evenVBand="0" w:oddHBand="0" w:evenHBand="0" w:firstRowFirstColumn="0" w:firstRowLastColumn="0" w:lastRowFirstColumn="0" w:lastRowLastColumn="0"/>
+            <w:tcW w:w="2122" w:type="dxa"/>
+          </w:tcPr>
+          <w:p>
+            <w:r>
+              <w:t>Kiegészítések</w:t>
+            </w:r>
+          </w:p>
+        </w:tc>
+        <w:tc>
+          <w:tcPr>
+            <w:tcW w:w="8334" w:type="dxa"/>
+            <w:tcMar>
+              <w:left w:w="0" w:type="dxa"/>
+              <w:right w:w="0" w:type="dxa"/>
+            </w:tcMar>
+          </w:tcPr>
+          <w:tbl>
+            <w:tblPr>
+              <w:tblStyle w:val="Tblzatrcsos5stt1jellszn"/>
+              <w:tblW w:w="5000" w:type="pct"/>
+              <w:tblLook w:val="04A0" w:firstRow="1" w:lastRow="0" w:firstColumn="1" w:lastColumn="0" w:noHBand="0" w:noVBand="1"/>
+            </w:tblPr>
+            <w:tblGrid>
+              <w:gridCol w:w="901"/>
+              <w:gridCol w:w="7413"/>
+            </w:tblGrid>
+            <w:tr>
+              <w:trPr>
+                <w:cnfStyle w:val="100000000000" w:firstRow="1" w:lastRow="0" w:firstColumn="0" w:lastColumn="0" w:oddVBand="0" w:evenVBand="0" w:oddHBand="0" w:evenHBand="0" w:firstRowFirstColumn="0" w:firstRowLastColumn="0" w:lastRowFirstColumn="0" w:lastRowLastColumn="0"/>
+              </w:trPr>
+              <w:tc>
+                <w:tcPr>
+                  <w:cnfStyle w:val="001000000000" w:firstRow="0" w:lastRow="0" w:firstColumn="1" w:lastColumn="0" w:oddVBand="0" w:evenVBand="0" w:oddHBand="0" w:evenHBand="0" w:firstRowFirstColumn="0" w:firstRowLastColumn="0" w:lastRowFirstColumn="0" w:lastRowLastColumn="0"/>
+                  <w:tcW w:w="901" w:type="dxa"/>
+                </w:tcPr>
+                <w:p>
+                  <w:pPr>
+                    <w:jc w:val="center"/>
+                  </w:pPr>
+                  <w:r>
+                    <w:t>Lépés</w:t>
+                  </w:r>
+                </w:p>
+              </w:tc>
+              <w:tc>
+                <w:tcPr>
+                  <w:tcW w:w="7413" w:type="dxa"/>
+                </w:tcPr>
+                <w:p>
+                  <w:pPr>
+                    <w:jc w:val="center"/>
+                    <w:cnfStyle w:val="100000000000" w:firstRow="1" w:lastRow="0" w:firstColumn="0" w:lastColumn="0" w:oddVBand="0" w:evenVBand="0" w:oddHBand="0" w:evenHBand="0" w:firstRowFirstColumn="0" w:firstRowLastColumn="0" w:lastRowFirstColumn="0" w:lastRowLastColumn="0"/>
+                  </w:pPr>
+                  <w:r>
+                    <w:t>Elágazó tevékenység</w:t>
+                  </w:r>
+                </w:p>
+              </w:tc>
+            </w:tr>
+            <w:tr>
+              <w:trPr>
+                <w:cnfStyle w:val="000000100000" w:firstRow="0" w:lastRow="0" w:firstColumn="0" w:lastColumn="0" w:oddVBand="0" w:evenVBand="0" w:oddHBand="1" w:evenHBand="0" w:firstRowFirstColumn="0" w:firstRowLastColumn="0" w:lastRowFirstColumn="0" w:lastRowLastColumn="0"/>
+              </w:trPr>
+              <w:tc>
+                <w:tcPr>
+                  <w:cnfStyle w:val="001000000000" w:firstRow="0" w:lastRow="0" w:firstColumn="1" w:lastColumn="0" w:oddVBand="0" w:evenVBand="0" w:oddHBand="0" w:evenHBand="0" w:firstRowFirstColumn="0" w:firstRowLastColumn="0" w:lastRowFirstColumn="0" w:lastRowLastColumn="0"/>
+                  <w:tcW w:w="901" w:type="dxa"/>
+                </w:tcPr>
+                <w:p>
+                  <w:pPr>
+                    <w:jc w:val="center"/>
+                  </w:pPr>
+                  <w:r>
+                    <w:t>5</w:t>
+                  </w:r>
+                  <w:r>
+                    <w:t>.1</w:t>
+                  </w:r>
+                </w:p>
+              </w:tc>
+              <w:tc>
+                <w:tcPr>
+                  <w:tcW w:w="7413" w:type="dxa"/>
+                </w:tcPr>
+                <w:p>
+                  <w:pPr>
+                    <w:cnfStyle w:val="000000100000" w:firstRow="0" w:lastRow="0" w:firstColumn="0" w:lastColumn="0" w:oddVBand="0" w:evenVBand="0" w:oddHBand="1" w:evenHBand="0" w:firstRowFirstColumn="0" w:firstRowLastColumn="0" w:lastRowFirstColumn="0" w:lastRowLastColumn="0"/>
+                  </w:pPr>
+                  <w:r>
+                    <w:t>Valós dátumot adott meg.</w:t>
+                  </w:r>
+                </w:p>
+              </w:tc>
+            </w:tr>
+            <w:tr>
+              <w:tc>
+                <w:tcPr>
+                  <w:cnfStyle w:val="001000000000" w:firstRow="0" w:lastRow="0" w:firstColumn="1" w:lastColumn="0" w:oddVBand="0" w:evenVBand="0" w:oddHBand="0" w:evenHBand="0" w:firstRowFirstColumn="0" w:firstRowLastColumn="0" w:lastRowFirstColumn="0" w:lastRowLastColumn="0"/>
+                  <w:tcW w:w="901" w:type="dxa"/>
+                </w:tcPr>
+                <w:p>
+                  <w:pPr>
+                    <w:jc w:val="center"/>
+                  </w:pPr>
+                  <w:r>
+                    <w:t>5</w:t>
+                  </w:r>
+                  <w:r>
+                    <w:t>.1</w:t>
+                  </w:r>
+                </w:p>
+              </w:tc>
+              <w:tc>
+                <w:tcPr>
+                  <w:tcW w:w="7413" w:type="dxa"/>
+                </w:tcPr>
+                <w:p>
+                  <w:pPr>
+                    <w:cnfStyle w:val="000000000000" w:firstRow="0" w:lastRow="0" w:firstColumn="0" w:lastColumn="0" w:oddVBand="0" w:evenVBand="0" w:oddHBand="0" w:evenHBand="0" w:firstRowFirstColumn="0" w:firstRowLastColumn="0" w:lastRowFirstColumn="0" w:lastRowLastColumn="0"/>
+                  </w:pPr>
+                  <w:r>
+                    <w:t>Nem valós dátumot adott meg.</w:t>
+                  </w:r>
+                </w:p>
+              </w:tc>
+            </w:tr>
+            <w:tr>
+              <w:trPr>
+                <w:cnfStyle w:val="000000100000" w:firstRow="0" w:lastRow="0" w:firstColumn="0" w:lastColumn="0" w:oddVBand="0" w:evenVBand="0" w:oddHBand="1" w:evenHBand="0" w:firstRowFirstColumn="0" w:firstRowLastColumn="0" w:lastRowFirstColumn="0" w:lastRowLastColumn="0"/>
+              </w:trPr>
+              <w:tc>
+                <w:tcPr>
+                  <w:cnfStyle w:val="001000000000" w:firstRow="0" w:lastRow="0" w:firstColumn="1" w:lastColumn="0" w:oddVBand="0" w:evenVBand="0" w:oddHBand="0" w:evenHBand="0" w:firstRowFirstColumn="0" w:firstRowLastColumn="0" w:lastRowFirstColumn="0" w:lastRowLastColumn="0"/>
+                  <w:tcW w:w="901" w:type="dxa"/>
+                </w:tcPr>
+                <w:p>
+                  <w:pPr>
+                    <w:jc w:val="center"/>
+                  </w:pPr>
+                  <w:r>
+                    <w:t>6</w:t>
+                  </w:r>
+                  <w:r>
+                    <w:t>.1</w:t>
+                  </w:r>
+                </w:p>
+              </w:tc>
+              <w:tc>
+                <w:tcPr>
+                  <w:tcW w:w="7413" w:type="dxa"/>
+                </w:tcPr>
+                <w:p>
+                  <w:pPr>
+                    <w:cnfStyle w:val="000000100000" w:firstRow="0" w:lastRow="0" w:firstColumn="0" w:lastColumn="0" w:oddVBand="0" w:evenVBand="0" w:oddHBand="1" w:evenHBand="0" w:firstRowFirstColumn="0" w:firstRowLastColumn="0" w:lastRowFirstColumn="0" w:lastRowLastColumn="0"/>
+                  </w:pPr>
+                  <w:r>
+                    <w:t>Van szabad szoba ilyen specifikációkkal.</w:t>
+                  </w:r>
+                </w:p>
+              </w:tc>
+            </w:tr>
+            <w:tr>
+              <w:tc>
+                <w:tcPr>
+                  <w:cnfStyle w:val="001000000000" w:firstRow="0" w:lastRow="0" w:firstColumn="1" w:lastColumn="0" w:oddVBand="0" w:evenVBand="0" w:oddHBand="0" w:evenHBand="0" w:firstRowFirstColumn="0" w:firstRowLastColumn="0" w:lastRowFirstColumn="0" w:lastRowLastColumn="0"/>
+                  <w:tcW w:w="901" w:type="dxa"/>
+                </w:tcPr>
+                <w:p>
+                  <w:pPr>
+                    <w:jc w:val="center"/>
+                  </w:pPr>
+                  <w:r>
+                    <w:t>6</w:t>
                   </w:r>
                   <w:r>
                     <w:t>.2</w:t>
@@ -838,7 +782,7 @@
 </file>
 
 <file path=word/endnotes.xml><?xml version="1.0" encoding="utf-8"?>
-<w:endnotes xmlns:wpc="http://schemas.microsoft.com/office/word/2010/wordprocessingCanvas" xmlns:cx="http://schemas.microsoft.com/office/drawing/2014/chartex" xmlns:cx1="http://schemas.microsoft.com/office/drawing/2015/9/8/chartex" xmlns:cx2="http://schemas.microsoft.com/office/drawing/2015/10/21/chartex" xmlns:cx3="http://schemas.microsoft.com/office/drawing/2016/5/9/chartex" xmlns:cx4="http://schemas.microsoft.com/office/drawing/2016/5/10/chartex" xmlns:cx5="http://schemas.microsoft.com/office/drawing/2016/5/11/chartex" xmlns:cx6="http://schemas.microsoft.com/office/drawing/2016/5/12/chartex" xmlns:cx7="http://schemas.microsoft.com/office/drawing/2016/5/13/chartex" xmlns:cx8="http://schemas.microsoft.com/office/drawing/2016/5/14/chartex" xmlns:mc="http://schemas.openxmlformats.org/markup-compatibility/2006" xmlns:aink="http://schemas.microsoft.com/office/drawing/2016/ink" xmlns:am3d="http://schemas.microsoft.com/office/drawing/2017/model3d" xmlns:o="urn:schemas-microsoft-com:office:office" xmlns:r="http://schemas.openxmlformats.org/officeDocument/2006/relationships" xmlns:m="http://schemas.openxmlformats.org/officeDocument/2006/math" xmlns:v="urn:schemas-microsoft-com:vml" xmlns:wp14="http://schemas.microsoft.com/office/word/2010/wordprocessingDrawing" xmlns:wp="http://schemas.openxmlformats.org/drawingml/2006/wordprocessingDrawing" xmlns:w10="urn:schemas-microsoft-com:office:word" xmlns:w="http://schemas.openxmlformats.org/wordprocessingml/2006/main" xmlns:w14="http://schemas.microsoft.com/office/word/2010/wordml" xmlns:w15="http://schemas.microsoft.com/office/word/2012/wordml" xmlns:w16cid="http://schemas.microsoft.com/office/word/2016/wordml/cid" xmlns:w16se="http://schemas.microsoft.com/office/word/2015/wordml/symex" xmlns:wpg="http://schemas.microsoft.com/office/word/2010/wordprocessingGroup" xmlns:wpi="http://schemas.microsoft.com/office/word/2010/wordprocessingInk" xmlns:wne="http://schemas.microsoft.com/office/word/2006/wordml" xmlns:wps="http://schemas.microsoft.com/office/word/2010/wordprocessingShape" mc:Ignorable="w14 w15 w16se w16cid wp14">
+<w:endnotes xmlns:wpc="http://schemas.microsoft.com/office/word/2010/wordprocessingCanvas" xmlns:cx="http://schemas.microsoft.com/office/drawing/2014/chartex" xmlns:mc="http://schemas.openxmlformats.org/markup-compatibility/2006" xmlns:o="urn:schemas-microsoft-com:office:office" xmlns:r="http://schemas.openxmlformats.org/officeDocument/2006/relationships" xmlns:m="http://schemas.openxmlformats.org/officeDocument/2006/math" xmlns:v="urn:schemas-microsoft-com:vml" xmlns:wp14="http://schemas.microsoft.com/office/word/2010/wordprocessingDrawing" xmlns:wp="http://schemas.openxmlformats.org/drawingml/2006/wordprocessingDrawing" xmlns:w10="urn:schemas-microsoft-com:office:word" xmlns:w="http://schemas.openxmlformats.org/wordprocessingml/2006/main" xmlns:w14="http://schemas.microsoft.com/office/word/2010/wordml" xmlns:w15="http://schemas.microsoft.com/office/word/2012/wordml" xmlns:w16se="http://schemas.microsoft.com/office/word/2015/wordml/symex" xmlns:wpg="http://schemas.microsoft.com/office/word/2010/wordprocessingGroup" xmlns:wpi="http://schemas.microsoft.com/office/word/2010/wordprocessingInk" xmlns:wne="http://schemas.microsoft.com/office/word/2006/wordml" xmlns:wps="http://schemas.microsoft.com/office/word/2010/wordprocessingShape" mc:Ignorable="w14 w15 w16se wp14">
   <w:endnote w:type="separator" w:id="-1">
     <w:p>
       <w:pPr>
@@ -863,7 +807,7 @@
 </file>
 
 <file path=word/footnotes.xml><?xml version="1.0" encoding="utf-8"?>
-<w:footnotes xmlns:wpc="http://schemas.microsoft.com/office/word/2010/wordprocessingCanvas" xmlns:cx="http://schemas.microsoft.com/office/drawing/2014/chartex" xmlns:cx1="http://schemas.microsoft.com/office/drawing/2015/9/8/chartex" xmlns:cx2="http://schemas.microsoft.com/office/drawing/2015/10/21/chartex" xmlns:cx3="http://schemas.microsoft.com/office/drawing/2016/5/9/chartex" xmlns:cx4="http://schemas.microsoft.com/office/drawing/2016/5/10/chartex" xmlns:cx5="http://schemas.microsoft.com/office/drawing/2016/5/11/chartex" xmlns:cx6="http://schemas.microsoft.com/office/drawing/2016/5/12/chartex" xmlns:cx7="http://schemas.microsoft.com/office/drawing/2016/5/13/chartex" xmlns:cx8="http://schemas.microsoft.com/office/drawing/2016/5/14/chartex" xmlns:mc="http://schemas.openxmlformats.org/markup-compatibility/2006" xmlns:aink="http://schemas.microsoft.com/office/drawing/2016/ink" xmlns:am3d="http://schemas.microsoft.com/office/drawing/2017/model3d" xmlns:o="urn:schemas-microsoft-com:office:office" xmlns:r="http://schemas.openxmlformats.org/officeDocument/2006/relationships" xmlns:m="http://schemas.openxmlformats.org/officeDocument/2006/math" xmlns:v="urn:schemas-microsoft-com:vml" xmlns:wp14="http://schemas.microsoft.com/office/word/2010/wordprocessingDrawing" xmlns:wp="http://schemas.openxmlformats.org/drawingml/2006/wordprocessingDrawing" xmlns:w10="urn:schemas-microsoft-com:office:word" xmlns:w="http://schemas.openxmlformats.org/wordprocessingml/2006/main" xmlns:w14="http://schemas.microsoft.com/office/word/2010/wordml" xmlns:w15="http://schemas.microsoft.com/office/word/2012/wordml" xmlns:w16cid="http://schemas.microsoft.com/office/word/2016/wordml/cid" xmlns:w16se="http://schemas.microsoft.com/office/word/2015/wordml/symex" xmlns:wpg="http://schemas.microsoft.com/office/word/2010/wordprocessingGroup" xmlns:wpi="http://schemas.microsoft.com/office/word/2010/wordprocessingInk" xmlns:wne="http://schemas.microsoft.com/office/word/2006/wordml" xmlns:wps="http://schemas.microsoft.com/office/word/2010/wordprocessingShape" mc:Ignorable="w14 w15 w16se w16cid wp14">
+<w:footnotes xmlns:wpc="http://schemas.microsoft.com/office/word/2010/wordprocessingCanvas" xmlns:cx="http://schemas.microsoft.com/office/drawing/2014/chartex" xmlns:mc="http://schemas.openxmlformats.org/markup-compatibility/2006" xmlns:o="urn:schemas-microsoft-com:office:office" xmlns:r="http://schemas.openxmlformats.org/officeDocument/2006/relationships" xmlns:m="http://schemas.openxmlformats.org/officeDocument/2006/math" xmlns:v="urn:schemas-microsoft-com:vml" xmlns:wp14="http://schemas.microsoft.com/office/word/2010/wordprocessingDrawing" xmlns:wp="http://schemas.openxmlformats.org/drawingml/2006/wordprocessingDrawing" xmlns:w10="urn:schemas-microsoft-com:office:word" xmlns:w="http://schemas.openxmlformats.org/wordprocessingml/2006/main" xmlns:w14="http://schemas.microsoft.com/office/word/2010/wordml" xmlns:w15="http://schemas.microsoft.com/office/word/2012/wordml" xmlns:w16se="http://schemas.microsoft.com/office/word/2015/wordml/symex" xmlns:wpg="http://schemas.microsoft.com/office/word/2010/wordprocessingGroup" xmlns:wpi="http://schemas.microsoft.com/office/word/2010/wordprocessingInk" xmlns:wne="http://schemas.microsoft.com/office/word/2006/wordml" xmlns:wps="http://schemas.microsoft.com/office/word/2010/wordprocessingShape" mc:Ignorable="w14 w15 w16se wp14">
   <w:footnote w:type="separator" w:id="-1">
     <w:p>
       <w:pPr>
@@ -888,7 +832,7 @@
 </file>
 
 <file path=word/header1.xml><?xml version="1.0" encoding="utf-8"?>
-<w:hdr xmlns:wpc="http://schemas.microsoft.com/office/word/2010/wordprocessingCanvas" xmlns:cx="http://schemas.microsoft.com/office/drawing/2014/chartex" xmlns:cx1="http://schemas.microsoft.com/office/drawing/2015/9/8/chartex" xmlns:cx2="http://schemas.microsoft.com/office/drawing/2015/10/21/chartex" xmlns:cx3="http://schemas.microsoft.com/office/drawing/2016/5/9/chartex" xmlns:cx4="http://schemas.microsoft.com/office/drawing/2016/5/10/chartex" xmlns:cx5="http://schemas.microsoft.com/office/drawing/2016/5/11/chartex" xmlns:cx6="http://schemas.microsoft.com/office/drawing/2016/5/12/chartex" xmlns:cx7="http://schemas.microsoft.com/office/drawing/2016/5/13/chartex" xmlns:cx8="http://schemas.microsoft.com/office/drawing/2016/5/14/chartex" xmlns:mc="http://schemas.openxmlformats.org/markup-compatibility/2006" xmlns:aink="http://schemas.microsoft.com/office/drawing/2016/ink" xmlns:am3d="http://schemas.microsoft.com/office/drawing/2017/model3d" xmlns:o="urn:schemas-microsoft-com:office:office" xmlns:r="http://schemas.openxmlformats.org/officeDocument/2006/relationships" xmlns:m="http://schemas.openxmlformats.org/officeDocument/2006/math" xmlns:v="urn:schemas-microsoft-com:vml" xmlns:wp14="http://schemas.microsoft.com/office/word/2010/wordprocessingDrawing" xmlns:wp="http://schemas.openxmlformats.org/drawingml/2006/wordprocessingDrawing" xmlns:w10="urn:schemas-microsoft-com:office:word" xmlns:w="http://schemas.openxmlformats.org/wordprocessingml/2006/main" xmlns:w14="http://schemas.microsoft.com/office/word/2010/wordml" xmlns:w15="http://schemas.microsoft.com/office/word/2012/wordml" xmlns:w16cid="http://schemas.microsoft.com/office/word/2016/wordml/cid" xmlns:w16se="http://schemas.microsoft.com/office/word/2015/wordml/symex" xmlns:wpg="http://schemas.microsoft.com/office/word/2010/wordprocessingGroup" xmlns:wpi="http://schemas.microsoft.com/office/word/2010/wordprocessingInk" xmlns:wne="http://schemas.microsoft.com/office/word/2006/wordml" xmlns:wps="http://schemas.microsoft.com/office/word/2010/wordprocessingShape" mc:Ignorable="w14 w15 w16se w16cid wp14">
+<w:hdr xmlns:wpc="http://schemas.microsoft.com/office/word/2010/wordprocessingCanvas" xmlns:cx="http://schemas.microsoft.com/office/drawing/2014/chartex" xmlns:mc="http://schemas.openxmlformats.org/markup-compatibility/2006" xmlns:o="urn:schemas-microsoft-com:office:office" xmlns:r="http://schemas.openxmlformats.org/officeDocument/2006/relationships" xmlns:m="http://schemas.openxmlformats.org/officeDocument/2006/math" xmlns:v="urn:schemas-microsoft-com:vml" xmlns:wp14="http://schemas.microsoft.com/office/word/2010/wordprocessingDrawing" xmlns:wp="http://schemas.openxmlformats.org/drawingml/2006/wordprocessingDrawing" xmlns:w10="urn:schemas-microsoft-com:office:word" xmlns:w="http://schemas.openxmlformats.org/wordprocessingml/2006/main" xmlns:w14="http://schemas.microsoft.com/office/word/2010/wordml" xmlns:w15="http://schemas.microsoft.com/office/word/2012/wordml" xmlns:w16se="http://schemas.microsoft.com/office/word/2015/wordml/symex" xmlns:wpg="http://schemas.microsoft.com/office/word/2010/wordprocessingGroup" xmlns:wpi="http://schemas.microsoft.com/office/word/2010/wordprocessingInk" xmlns:wne="http://schemas.microsoft.com/office/word/2006/wordml" xmlns:wps="http://schemas.microsoft.com/office/word/2010/wordprocessingShape" mc:Ignorable="w14 w15 w16se wp14">
   <w:p>
     <w:pPr>
       <w:pStyle w:val="lfej"/>
@@ -899,7 +843,7 @@
 </file>
 
 <file path=word/numbering.xml><?xml version="1.0" encoding="utf-8"?>
-<w:numbering xmlns:wpc="http://schemas.microsoft.com/office/word/2010/wordprocessingCanvas" xmlns:cx="http://schemas.microsoft.com/office/drawing/2014/chartex" xmlns:cx1="http://schemas.microsoft.com/office/drawing/2015/9/8/chartex" xmlns:cx2="http://schemas.microsoft.com/office/drawing/2015/10/21/chartex" xmlns:cx3="http://schemas.microsoft.com/office/drawing/2016/5/9/chartex" xmlns:cx4="http://schemas.microsoft.com/office/drawing/2016/5/10/chartex" xmlns:cx5="http://schemas.microsoft.com/office/drawing/2016/5/11/chartex" xmlns:cx6="http://schemas.microsoft.com/office/drawing/2016/5/12/chartex" xmlns:cx7="http://schemas.microsoft.com/office/drawing/2016/5/13/chartex" xmlns:cx8="http://schemas.microsoft.com/office/drawing/2016/5/14/chartex" xmlns:mc="http://schemas.openxmlformats.org/markup-compatibility/2006" xmlns:aink="http://schemas.microsoft.com/office/drawing/2016/ink" xmlns:am3d="http://schemas.microsoft.com/office/drawing/2017/model3d" xmlns:o="urn:schemas-microsoft-com:office:office" xmlns:r="http://schemas.openxmlformats.org/officeDocument/2006/relationships" xmlns:m="http://schemas.openxmlformats.org/officeDocument/2006/math" xmlns:v="urn:schemas-microsoft-com:vml" xmlns:wp14="http://schemas.microsoft.com/office/word/2010/wordprocessingDrawing" xmlns:wp="http://schemas.openxmlformats.org/drawingml/2006/wordprocessingDrawing" xmlns:w10="urn:schemas-microsoft-com:office:word" xmlns:w="http://schemas.openxmlformats.org/wordprocessingml/2006/main" xmlns:w14="http://schemas.microsoft.com/office/word/2010/wordml" xmlns:w15="http://schemas.microsoft.com/office/word/2012/wordml" xmlns:w16cid="http://schemas.microsoft.com/office/word/2016/wordml/cid" xmlns:w16se="http://schemas.microsoft.com/office/word/2015/wordml/symex" xmlns:wpg="http://schemas.microsoft.com/office/word/2010/wordprocessingGroup" xmlns:wpi="http://schemas.microsoft.com/office/word/2010/wordprocessingInk" xmlns:wne="http://schemas.microsoft.com/office/word/2006/wordml" xmlns:wps="http://schemas.microsoft.com/office/word/2010/wordprocessingShape" mc:Ignorable="w14 w15 w16se w16cid wp14">
+<w:numbering xmlns:wpc="http://schemas.microsoft.com/office/word/2010/wordprocessingCanvas" xmlns:cx="http://schemas.microsoft.com/office/drawing/2014/chartex" xmlns:mc="http://schemas.openxmlformats.org/markup-compatibility/2006" xmlns:o="urn:schemas-microsoft-com:office:office" xmlns:r="http://schemas.openxmlformats.org/officeDocument/2006/relationships" xmlns:m="http://schemas.openxmlformats.org/officeDocument/2006/math" xmlns:v="urn:schemas-microsoft-com:vml" xmlns:wp14="http://schemas.microsoft.com/office/word/2010/wordprocessingDrawing" xmlns:wp="http://schemas.openxmlformats.org/drawingml/2006/wordprocessingDrawing" xmlns:w10="urn:schemas-microsoft-com:office:word" xmlns:w="http://schemas.openxmlformats.org/wordprocessingml/2006/main" xmlns:w14="http://schemas.microsoft.com/office/word/2010/wordml" xmlns:w15="http://schemas.microsoft.com/office/word/2012/wordml" xmlns:w16se="http://schemas.microsoft.com/office/word/2015/wordml/symex" xmlns:wpg="http://schemas.microsoft.com/office/word/2010/wordprocessingGroup" xmlns:wpi="http://schemas.microsoft.com/office/word/2010/wordprocessingInk" xmlns:wne="http://schemas.microsoft.com/office/word/2006/wordml" xmlns:wps="http://schemas.microsoft.com/office/word/2010/wordprocessingShape" mc:Ignorable="w14 w15 w16se wp14">
   <w:abstractNum w:abstractNumId="0" w15:restartNumberingAfterBreak="0">
     <w:nsid w:val="5E3151F4"/>
     <w:multiLevelType w:val="hybridMultilevel"/>
@@ -1088,7 +1032,7 @@
 </file>
 
 <file path=word/styles.xml><?xml version="1.0" encoding="utf-8"?>
-<w:styles xmlns:mc="http://schemas.openxmlformats.org/markup-compatibility/2006" xmlns:r="http://schemas.openxmlformats.org/officeDocument/2006/relationships" xmlns:w="http://schemas.openxmlformats.org/wordprocessingml/2006/main" xmlns:w14="http://schemas.microsoft.com/office/word/2010/wordml" xmlns:w15="http://schemas.microsoft.com/office/word/2012/wordml" xmlns:w16cid="http://schemas.microsoft.com/office/word/2016/wordml/cid" xmlns:w16se="http://schemas.microsoft.com/office/word/2015/wordml/symex" mc:Ignorable="w14 w15 w16se w16cid">
+<w:styles xmlns:mc="http://schemas.openxmlformats.org/markup-compatibility/2006" xmlns:r="http://schemas.openxmlformats.org/officeDocument/2006/relationships" xmlns:w="http://schemas.openxmlformats.org/wordprocessingml/2006/main" xmlns:w14="http://schemas.microsoft.com/office/word/2010/wordml" xmlns:w15="http://schemas.microsoft.com/office/word/2012/wordml" xmlns:w16se="http://schemas.microsoft.com/office/word/2015/wordml/symex" mc:Ignorable="w14 w15 w16se">
   <w:docDefaults>
     <w:rPrDefault>
       <w:rPr>
@@ -1104,7 +1048,7 @@
       </w:pPr>
     </w:pPrDefault>
   </w:docDefaults>
-  <w:latentStyles w:defLockedState="0" w:defUIPriority="99" w:defSemiHidden="0" w:defUnhideWhenUsed="0" w:defQFormat="0" w:count="376">
+  <w:latentStyles w:defLockedState="0" w:defUIPriority="99" w:defSemiHidden="0" w:defUnhideWhenUsed="0" w:defQFormat="0" w:count="371">
     <w:lsdException w:name="Normal" w:uiPriority="0" w:qFormat="1"/>
     <w:lsdException w:name="heading 1" w:uiPriority="9" w:qFormat="1"/>
     <w:lsdException w:name="heading 2" w:semiHidden="1" w:uiPriority="9" w:unhideWhenUsed="1" w:qFormat="1"/>
@@ -1476,11 +1420,6 @@
     <w:lsdException w:name="List Table 5 Dark Accent 6" w:uiPriority="50"/>
     <w:lsdException w:name="List Table 6 Colorful Accent 6" w:uiPriority="51"/>
     <w:lsdException w:name="List Table 7 Colorful Accent 6" w:uiPriority="52"/>
-    <w:lsdException w:name="Mention" w:semiHidden="1" w:unhideWhenUsed="1"/>
-    <w:lsdException w:name="Smart Hyperlink" w:semiHidden="1" w:unhideWhenUsed="1"/>
-    <w:lsdException w:name="Hashtag" w:semiHidden="1" w:unhideWhenUsed="1"/>
-    <w:lsdException w:name="Unresolved Mention" w:semiHidden="1" w:unhideWhenUsed="1"/>
-    <w:lsdException w:name="Smart Link" w:semiHidden="1" w:unhideWhenUsed="1"/>
   </w:latentStyles>
   <w:style w:type="paragraph" w:default="1" w:styleId="Norml">
     <w:name w:val="Normal"/>
@@ -1969,7 +1908,7 @@
 </file>
 
 <file path=customXml/itemProps1.xml><?xml version="1.0" encoding="utf-8"?>
-<ds:datastoreItem xmlns:ds="http://schemas.openxmlformats.org/officeDocument/2006/customXml" ds:itemID="{7D3598E7-D8F6-424C-A482-7DCDE3AA5C9A}">
+<ds:datastoreItem xmlns:ds="http://schemas.openxmlformats.org/officeDocument/2006/customXml" ds:itemID="{306E7DD0-9623-4E2C-9829-F660B8098981}">
   <ds:schemaRefs>
     <ds:schemaRef ds:uri="http://schemas.openxmlformats.org/officeDocument/2006/bibliography"/>
   </ds:schemaRefs>

</xml_diff>